<commit_message>
- Added type table - Added plots for platforms by class
</commit_message>
<xml_diff>
--- a/analysis/paper/paper.docx
+++ b/analysis/paper/paper.docx
@@ -7,13 +7,19 @@
         <w:pStyle w:val="Title"/>
       </w:pPr>
       <w:r>
-        <w:t xml:space="preserve">Lithic</w:t>
+        <w:t xml:space="preserve">Title</w:t>
       </w:r>
       <w:r>
         <w:t xml:space="preserve"> </w:t>
       </w:r>
       <w:r>
-        <w:t xml:space="preserve">description</w:t>
+        <w:t xml:space="preserve">Goes</w:t>
+      </w:r>
+      <w:r>
+        <w:t xml:space="preserve"> </w:t>
+      </w:r>
+      <w:r>
+        <w:t xml:space="preserve">Here</w:t>
       </w:r>
     </w:p>
     <w:p>
@@ -21,13 +27,13 @@
         <w:pStyle w:val="Date"/>
       </w:pPr>
       <w:r>
-        <w:t xml:space="preserve">12</w:t>
+        <w:t xml:space="preserve">09</w:t>
       </w:r>
       <w:r>
         <w:t xml:space="preserve"> </w:t>
       </w:r>
       <w:r>
-        <w:t xml:space="preserve">May,</w:t>
+        <w:t xml:space="preserve">June,</w:t>
       </w:r>
       <w:r>
         <w:t xml:space="preserve"> </w:t>
@@ -143,7 +149,7 @@
       </w:r>
     </w:p>
     <w:bookmarkEnd w:id="22"/>
-    <w:bookmarkStart w:id="26" w:name="results"/>
+    <w:bookmarkStart w:id="29" w:name="results"/>
     <w:p>
       <w:pPr>
         <w:pStyle w:val="Heading1"/>
@@ -159,6 +165,497 @@
       </w:r>
       <w:r>
         <w:t xml:space="preserve">Results</w:t>
+      </w:r>
+    </w:p>
+    <w:p>
+      <w:pPr>
+        <w:pStyle w:val="TableCaption"/>
+      </w:pPr>
+      <w:r>
+        <w:t xml:space="preserve">Table 4.1: Type of tools</w:t>
+      </w:r>
+    </w:p>
+    <w:tbl>
+      <w:tblPr>
+        <w:tblStyle w:val="Table"/>
+        <w:tblW w:type="auto" w:w="0"/>
+        <w:tblLook w:firstRow="1" w:lastRow="0" w:firstColumn="0" w:lastColumn="0" w:noHBand="0" w:noVBand="0" w:val="0020"/>
+        <w:tblCaption w:val="Table 4.1: Type of tools"/>
+      </w:tblPr>
+      <w:tblGrid>
+        <w:gridCol w:w="3960"/>
+        <w:gridCol w:w="3960"/>
+      </w:tblGrid>
+      <w:tr>
+        <w:trPr>
+          <w:tblHeader w:val="true"/>
+        </w:trPr>
+        <w:tc>
+          <w:tcPr/>
+          <w:p>
+            <w:pPr>
+              <w:pStyle w:val="Compact"/>
+              <w:jc w:val="left"/>
+            </w:pPr>
+            <w:r>
+              <w:t xml:space="preserve">typedb</w:t>
+            </w:r>
+          </w:p>
+        </w:tc>
+        <w:tc>
+          <w:tcPr/>
+          <w:p>
+            <w:pPr>
+              <w:pStyle w:val="Compact"/>
+              <w:jc w:val="right"/>
+            </w:pPr>
+            <w:r>
+              <w:t xml:space="preserve">Freq</w:t>
+            </w:r>
+          </w:p>
+        </w:tc>
+      </w:tr>
+      <w:tr>
+        <w:tc>
+          <w:tcPr/>
+          <w:p>
+            <w:pPr>
+              <w:pStyle w:val="Compact"/>
+              <w:jc w:val="left"/>
+            </w:pPr>
+            <w:r>
+              <w:t xml:space="preserve">Débris</w:t>
+            </w:r>
+          </w:p>
+        </w:tc>
+        <w:tc>
+          <w:tcPr/>
+          <w:p>
+            <w:pPr>
+              <w:pStyle w:val="Compact"/>
+              <w:jc w:val="right"/>
+            </w:pPr>
+            <w:r>
+              <w:t xml:space="preserve">2</w:t>
+            </w:r>
+          </w:p>
+        </w:tc>
+      </w:tr>
+      <w:tr>
+        <w:tc>
+          <w:tcPr/>
+          <w:p>
+            <w:pPr>
+              <w:pStyle w:val="Compact"/>
+              <w:jc w:val="left"/>
+            </w:pPr>
+            <w:r>
+              <w:t xml:space="preserve">Denticulé</w:t>
+            </w:r>
+          </w:p>
+        </w:tc>
+        <w:tc>
+          <w:tcPr/>
+          <w:p>
+            <w:pPr>
+              <w:pStyle w:val="Compact"/>
+              <w:jc w:val="right"/>
+            </w:pPr>
+            <w:r>
+              <w:t xml:space="preserve">9</w:t>
+            </w:r>
+          </w:p>
+        </w:tc>
+      </w:tr>
+      <w:tr>
+        <w:tc>
+          <w:tcPr/>
+          <w:p>
+            <w:pPr>
+              <w:pStyle w:val="Compact"/>
+              <w:jc w:val="left"/>
+            </w:pPr>
+            <w:r>
+              <w:t xml:space="preserve">Eclat</w:t>
+            </w:r>
+          </w:p>
+        </w:tc>
+        <w:tc>
+          <w:tcPr/>
+          <w:p>
+            <w:pPr>
+              <w:pStyle w:val="Compact"/>
+              <w:jc w:val="right"/>
+            </w:pPr>
+            <w:r>
+              <w:t xml:space="preserve">50</w:t>
+            </w:r>
+          </w:p>
+        </w:tc>
+      </w:tr>
+      <w:tr>
+        <w:tc>
+          <w:tcPr/>
+          <w:p>
+            <w:pPr>
+              <w:pStyle w:val="Compact"/>
+              <w:jc w:val="left"/>
+            </w:pPr>
+            <w:r>
+              <w:t xml:space="preserve">Eclat de ravivage</w:t>
+            </w:r>
+          </w:p>
+        </w:tc>
+        <w:tc>
+          <w:tcPr/>
+          <w:p>
+            <w:pPr>
+              <w:pStyle w:val="Compact"/>
+              <w:jc w:val="right"/>
+            </w:pPr>
+            <w:r>
+              <w:t xml:space="preserve">1</w:t>
+            </w:r>
+          </w:p>
+        </w:tc>
+      </w:tr>
+      <w:tr>
+        <w:tc>
+          <w:tcPr/>
+          <w:p>
+            <w:pPr>
+              <w:pStyle w:val="Compact"/>
+              <w:jc w:val="left"/>
+            </w:pPr>
+            <w:r>
+              <w:t xml:space="preserve">Eclat laminaire</w:t>
+            </w:r>
+          </w:p>
+        </w:tc>
+        <w:tc>
+          <w:tcPr/>
+          <w:p>
+            <w:pPr>
+              <w:pStyle w:val="Compact"/>
+              <w:jc w:val="right"/>
+            </w:pPr>
+            <w:r>
+              <w:t xml:space="preserve">3</w:t>
+            </w:r>
+          </w:p>
+        </w:tc>
+      </w:tr>
+      <w:tr>
+        <w:tc>
+          <w:tcPr/>
+          <w:p>
+            <w:pPr>
+              <w:pStyle w:val="Compact"/>
+              <w:jc w:val="left"/>
+            </w:pPr>
+            <w:r>
+              <w:t xml:space="preserve">Encoche</w:t>
+            </w:r>
+          </w:p>
+        </w:tc>
+        <w:tc>
+          <w:tcPr/>
+          <w:p>
+            <w:pPr>
+              <w:pStyle w:val="Compact"/>
+              <w:jc w:val="right"/>
+            </w:pPr>
+            <w:r>
+              <w:t xml:space="preserve">10</w:t>
+            </w:r>
+          </w:p>
+        </w:tc>
+      </w:tr>
+      <w:tr>
+        <w:tc>
+          <w:tcPr/>
+          <w:p>
+            <w:pPr>
+              <w:pStyle w:val="Compact"/>
+              <w:jc w:val="left"/>
+            </w:pPr>
+            <w:r>
+              <w:t xml:space="preserve">Fragment</w:t>
+            </w:r>
+          </w:p>
+        </w:tc>
+        <w:tc>
+          <w:tcPr/>
+          <w:p>
+            <w:pPr>
+              <w:pStyle w:val="Compact"/>
+              <w:jc w:val="right"/>
+            </w:pPr>
+            <w:r>
+              <w:t xml:space="preserve">13</w:t>
+            </w:r>
+          </w:p>
+        </w:tc>
+      </w:tr>
+      <w:tr>
+        <w:tc>
+          <w:tcPr/>
+          <w:p>
+            <w:pPr>
+              <w:pStyle w:val="Compact"/>
+              <w:jc w:val="left"/>
+            </w:pPr>
+            <w:r>
+              <w:t xml:space="preserve">Grand fragment</w:t>
+            </w:r>
+          </w:p>
+        </w:tc>
+        <w:tc>
+          <w:tcPr/>
+          <w:p>
+            <w:pPr>
+              <w:pStyle w:val="Compact"/>
+              <w:jc w:val="right"/>
+            </w:pPr>
+            <w:r>
+              <w:t xml:space="preserve">4</w:t>
+            </w:r>
+          </w:p>
+        </w:tc>
+      </w:tr>
+      <w:tr>
+        <w:tc>
+          <w:tcPr/>
+          <w:p>
+            <w:pPr>
+              <w:pStyle w:val="Compact"/>
+              <w:jc w:val="left"/>
+            </w:pPr>
+            <w:r>
+              <w:t xml:space="preserve">Grand Fragment</w:t>
+            </w:r>
+          </w:p>
+        </w:tc>
+        <w:tc>
+          <w:tcPr/>
+          <w:p>
+            <w:pPr>
+              <w:pStyle w:val="Compact"/>
+              <w:jc w:val="right"/>
+            </w:pPr>
+            <w:r>
+              <w:t xml:space="preserve">1</w:t>
+            </w:r>
+          </w:p>
+        </w:tc>
+      </w:tr>
+      <w:tr>
+        <w:tc>
+          <w:tcPr/>
+          <w:p>
+            <w:pPr>
+              <w:pStyle w:val="Compact"/>
+              <w:jc w:val="left"/>
+            </w:pPr>
+            <w:r>
+              <w:t xml:space="preserve">Grattoir</w:t>
+            </w:r>
+          </w:p>
+        </w:tc>
+        <w:tc>
+          <w:tcPr/>
+          <w:p>
+            <w:pPr>
+              <w:pStyle w:val="Compact"/>
+              <w:jc w:val="right"/>
+            </w:pPr>
+            <w:r>
+              <w:t xml:space="preserve">2</w:t>
+            </w:r>
+          </w:p>
+        </w:tc>
+      </w:tr>
+      <w:tr>
+        <w:tc>
+          <w:tcPr/>
+          <w:p>
+            <w:pPr>
+              <w:pStyle w:val="Compact"/>
+              <w:jc w:val="left"/>
+            </w:pPr>
+            <w:r>
+              <w:t xml:space="preserve">Lame</w:t>
+            </w:r>
+          </w:p>
+        </w:tc>
+        <w:tc>
+          <w:tcPr/>
+          <w:p>
+            <w:pPr>
+              <w:pStyle w:val="Compact"/>
+              <w:jc w:val="right"/>
+            </w:pPr>
+            <w:r>
+              <w:t xml:space="preserve">22</w:t>
+            </w:r>
+          </w:p>
+        </w:tc>
+      </w:tr>
+      <w:tr>
+        <w:tc>
+          <w:tcPr/>
+          <w:p>
+            <w:pPr>
+              <w:pStyle w:val="Compact"/>
+              <w:jc w:val="left"/>
+            </w:pPr>
+            <w:r>
+              <w:t xml:space="preserve">Lamelle</w:t>
+            </w:r>
+          </w:p>
+        </w:tc>
+        <w:tc>
+          <w:tcPr/>
+          <w:p>
+            <w:pPr>
+              <w:pStyle w:val="Compact"/>
+              <w:jc w:val="right"/>
+            </w:pPr>
+            <w:r>
+              <w:t xml:space="preserve">10</w:t>
+            </w:r>
+          </w:p>
+        </w:tc>
+      </w:tr>
+      <w:tr>
+        <w:tc>
+          <w:tcPr/>
+          <w:p>
+            <w:pPr>
+              <w:pStyle w:val="Compact"/>
+              <w:jc w:val="left"/>
+            </w:pPr>
+            <w:r>
+              <w:t xml:space="preserve">Nucléus</w:t>
+            </w:r>
+          </w:p>
+        </w:tc>
+        <w:tc>
+          <w:tcPr/>
+          <w:p>
+            <w:pPr>
+              <w:pStyle w:val="Compact"/>
+              <w:jc w:val="right"/>
+            </w:pPr>
+            <w:r>
+              <w:t xml:space="preserve">5</w:t>
+            </w:r>
+          </w:p>
+        </w:tc>
+      </w:tr>
+      <w:tr>
+        <w:tc>
+          <w:tcPr/>
+          <w:p>
+            <w:pPr>
+              <w:pStyle w:val="Compact"/>
+              <w:jc w:val="left"/>
+            </w:pPr>
+            <w:r>
+              <w:t xml:space="preserve">Perçoir</w:t>
+            </w:r>
+          </w:p>
+        </w:tc>
+        <w:tc>
+          <w:tcPr/>
+          <w:p>
+            <w:pPr>
+              <w:pStyle w:val="Compact"/>
+              <w:jc w:val="right"/>
+            </w:pPr>
+            <w:r>
+              <w:t xml:space="preserve">1</w:t>
+            </w:r>
+          </w:p>
+        </w:tc>
+      </w:tr>
+      <w:tr>
+        <w:tc>
+          <w:tcPr/>
+          <w:p>
+            <w:pPr>
+              <w:pStyle w:val="Compact"/>
+              <w:jc w:val="left"/>
+            </w:pPr>
+            <w:r>
+              <w:t xml:space="preserve">Pointe</w:t>
+            </w:r>
+          </w:p>
+        </w:tc>
+        <w:tc>
+          <w:tcPr/>
+          <w:p>
+            <w:pPr>
+              <w:pStyle w:val="Compact"/>
+              <w:jc w:val="right"/>
+            </w:pPr>
+            <w:r>
+              <w:t xml:space="preserve">1</w:t>
+            </w:r>
+          </w:p>
+        </w:tc>
+      </w:tr>
+      <w:tr>
+        <w:tc>
+          <w:tcPr/>
+          <w:p>
+            <w:pPr>
+              <w:pStyle w:val="Compact"/>
+              <w:jc w:val="left"/>
+            </w:pPr>
+            <w:r>
+              <w:t xml:space="preserve">Racloir</w:t>
+            </w:r>
+          </w:p>
+        </w:tc>
+        <w:tc>
+          <w:tcPr/>
+          <w:p>
+            <w:pPr>
+              <w:pStyle w:val="Compact"/>
+              <w:jc w:val="right"/>
+            </w:pPr>
+            <w:r>
+              <w:t xml:space="preserve">7</w:t>
+            </w:r>
+          </w:p>
+        </w:tc>
+      </w:tr>
+    </w:tbl>
+    <w:p>
+      <w:pPr>
+        <w:pStyle w:val="BodyText"/>
+      </w:pPr>
+      <w:r>
+        <w:t xml:space="preserve">A lot of technological types do not have a platform present (Figure</w:t>
+      </w:r>
+      <w:r>
+        <w:t xml:space="preserve"> </w:t>
+      </w:r>
+      <w:r>
+        <w:t xml:space="preserve">4.1</w:t>
+      </w:r>
+      <w:r>
+        <w:t xml:space="preserve">). However, when we look at the types which have platforms, we see that most of them are plain (Figure</w:t>
+      </w:r>
+      <w:r>
+        <w:t xml:space="preserve"> </w:t>
+      </w:r>
+      <w:r>
+        <w:t xml:space="preserve">4.2</w:t>
+      </w:r>
+      <w:r>
+        <w:t xml:space="preserve">).</w:t>
       </w:r>
     </w:p>
     <w:p>
@@ -170,12 +667,12 @@
           <wp:inline>
             <wp:extent cx="4587290" cy="3669832"/>
             <wp:effectExtent b="0" l="0" r="0" t="0"/>
-            <wp:docPr descr="Figure 4.1: A plot of random numbers" title="" id="24" name="Picture"/>
+            <wp:docPr descr="Figure 4.1: A histogram." title="" id="24" name="Picture"/>
             <a:graphic>
               <a:graphicData uri="http://schemas.openxmlformats.org/drawingml/2006/picture">
                 <pic:pic>
                   <pic:nvPicPr>
-                    <pic:cNvPr descr="../figures/demo-plot-1.png" id="25" name="Picture"/>
+                    <pic:cNvPr descr="../figures/hist1-1.png" id="25" name="Picture"/>
                     <pic:cNvPicPr>
                       <a:picLocks noChangeArrowheads="1" noChangeAspect="1"/>
                     </pic:cNvPicPr>
@@ -213,39 +710,66 @@
         <w:pStyle w:val="ImageCaption"/>
       </w:pPr>
       <w:r>
-        <w:t xml:space="preserve">Figure 4.1: A plot of random numbers</w:t>
+        <w:t xml:space="preserve">Figure 4.1: A histogram.</w:t>
       </w:r>
     </w:p>
     <w:p>
       <w:pPr>
-        <w:pStyle w:val="BodyText"/>
-      </w:pPr>
-      <w:r>
-        <w:t xml:space="preserve">Figure</w:t>
-      </w:r>
-      <w:r>
-        <w:t xml:space="preserve"> </w:t>
-      </w:r>
-      <w:r>
-        <w:t xml:space="preserve">4.1</w:t>
-      </w:r>
-      <w:r>
-        <w:t xml:space="preserve"> </w:t>
-      </w:r>
-      <w:r>
-        <w:t xml:space="preserve">shows how we can have a caption and cross-reference for a plot</w:t>
+        <w:pStyle w:val="CaptionedFigure"/>
+      </w:pPr>
+      <w:r>
+        <w:drawing>
+          <wp:inline>
+            <wp:extent cx="4587290" cy="3669832"/>
+            <wp:effectExtent b="0" l="0" r="0" t="0"/>
+            <wp:docPr descr="Figure 4.2: Another histogram." title="" id="27" name="Picture"/>
+            <a:graphic>
+              <a:graphicData uri="http://schemas.openxmlformats.org/drawingml/2006/picture">
+                <pic:pic>
+                  <pic:nvPicPr>
+                    <pic:cNvPr descr="../figures/hist2-1.png" id="28" name="Picture"/>
+                    <pic:cNvPicPr>
+                      <a:picLocks noChangeArrowheads="1" noChangeAspect="1"/>
+                    </pic:cNvPicPr>
+                  </pic:nvPicPr>
+                  <pic:blipFill>
+                    <a:blip r:embed="rId26"/>
+                    <a:stretch>
+                      <a:fillRect/>
+                    </a:stretch>
+                  </pic:blipFill>
+                  <pic:spPr bwMode="auto">
+                    <a:xfrm>
+                      <a:off x="0" y="0"/>
+                      <a:ext cx="4587290" cy="3669832"/>
+                    </a:xfrm>
+                    <a:prstGeom prst="rect">
+                      <a:avLst/>
+                    </a:prstGeom>
+                    <a:noFill/>
+                    <a:ln w="9525">
+                      <a:noFill/>
+                      <a:headEnd/>
+                      <a:tailEnd/>
+                    </a:ln>
+                  </pic:spPr>
+                </pic:pic>
+              </a:graphicData>
+            </a:graphic>
+          </wp:inline>
+        </w:drawing>
       </w:r>
     </w:p>
     <w:p>
       <w:pPr>
-        <w:pStyle w:val="BodyText"/>
-      </w:pPr>
-      <w:r>
-        <w:t xml:space="preserve">Here is an example of inline code 3.14 in the middle of a sentence.</w:t>
+        <w:pStyle w:val="ImageCaption"/>
+      </w:pPr>
+      <w:r>
+        <w:t xml:space="preserve">Figure 4.2: Another histogram.</w:t>
       </w:r>
     </w:p>
-    <w:bookmarkEnd w:id="26"/>
-    <w:bookmarkStart w:id="27" w:name="discussion"/>
+    <w:bookmarkEnd w:id="29"/>
+    <w:bookmarkStart w:id="30" w:name="discussion"/>
     <w:p>
       <w:pPr>
         <w:pStyle w:val="Heading1"/>
@@ -263,8 +787,8 @@
         <w:t xml:space="preserve">Discussion</w:t>
       </w:r>
     </w:p>
-    <w:bookmarkEnd w:id="27"/>
-    <w:bookmarkStart w:id="28" w:name="conclusion"/>
+    <w:bookmarkEnd w:id="30"/>
+    <w:bookmarkStart w:id="31" w:name="conclusion"/>
     <w:p>
       <w:pPr>
         <w:pStyle w:val="Heading1"/>
@@ -282,8 +806,8 @@
         <w:t xml:space="preserve">Conclusion</w:t>
       </w:r>
     </w:p>
-    <w:bookmarkEnd w:id="28"/>
-    <w:bookmarkStart w:id="29" w:name="acknowledgements"/>
+    <w:bookmarkEnd w:id="31"/>
+    <w:bookmarkStart w:id="32" w:name="acknowledgements"/>
     <w:p>
       <w:pPr>
         <w:pStyle w:val="Heading1"/>
@@ -306,8 +830,8 @@
         <w:br w:type="page"/>
       </w:r>
     </w:p>
-    <w:bookmarkEnd w:id="29"/>
-    <w:bookmarkStart w:id="34" w:name="references"/>
+    <w:bookmarkEnd w:id="32"/>
+    <w:bookmarkStart w:id="37" w:name="references"/>
     <w:p>
       <w:pPr>
         <w:pStyle w:val="Heading1"/>
@@ -325,8 +849,8 @@
         <w:t xml:space="preserve">References</w:t>
       </w:r>
     </w:p>
-    <w:bookmarkStart w:id="32" w:name="refs"/>
-    <w:bookmarkStart w:id="31" w:name="ref-Marwick2017"/>
+    <w:bookmarkStart w:id="35" w:name="refs"/>
+    <w:bookmarkStart w:id="34" w:name="ref-Marwick2017"/>
     <w:p>
       <w:pPr>
         <w:pStyle w:val="Bibliography"/>
@@ -337,7 +861,7 @@
       <w:r>
         <w:t xml:space="preserve"> </w:t>
       </w:r>
-      <w:hyperlink r:id="rId30">
+      <w:hyperlink r:id="rId33">
         <w:r>
           <w:rPr>
             <w:rStyle w:val="Hyperlink"/>
@@ -346,14 +870,14 @@
         </w:r>
       </w:hyperlink>
     </w:p>
-    <w:bookmarkEnd w:id="31"/>
-    <w:bookmarkEnd w:id="32"/>
+    <w:bookmarkEnd w:id="34"/>
+    <w:bookmarkEnd w:id="35"/>
     <w:p>
       <w:r>
         <w:br w:type="page"/>
       </w:r>
     </w:p>
-    <w:bookmarkStart w:id="33" w:name="colophon"/>
+    <w:bookmarkStart w:id="36" w:name="colophon"/>
     <w:p>
       <w:pPr>
         <w:pStyle w:val="Heading3"/>
@@ -376,7 +900,7 @@
         <w:pStyle w:val="FirstParagraph"/>
       </w:pPr>
       <w:r>
-        <w:t xml:space="preserve">This report was generated on 2022-05-12 16:11:42 using the following computational environment and dependencies:</w:t>
+        <w:t xml:space="preserve">This report was generated on 2022-06-09 14:24:41 using the following computational environment and dependencies:</w:t>
       </w:r>
     </w:p>
     <w:p>
@@ -477,7 +1001,7 @@
         <w:rPr>
           <w:rStyle w:val="VerbatimChar"/>
         </w:rPr>
-        <w:t xml:space="preserve">#&gt;  date     2022-05-12</w:t>
+        <w:t xml:space="preserve">#&gt;  date     2022-06-09</w:t>
       </w:r>
       <w:r>
         <w:br/>
@@ -522,6 +1046,42 @@
         <w:rPr>
           <w:rStyle w:val="VerbatimChar"/>
         </w:rPr>
+        <w:t xml:space="preserve">#&gt;  assertthat    0.2.1   2019-03-21 [1] CRAN (R 4.1.3)</w:t>
+      </w:r>
+      <w:r>
+        <w:br/>
+      </w:r>
+      <w:r>
+        <w:rPr>
+          <w:rStyle w:val="VerbatimChar"/>
+        </w:rPr>
+        <w:t xml:space="preserve">#&gt;  backports     1.4.1   2021-12-13 [1] CRAN (R 4.1.2)</w:t>
+      </w:r>
+      <w:r>
+        <w:br/>
+      </w:r>
+      <w:r>
+        <w:rPr>
+          <w:rStyle w:val="VerbatimChar"/>
+        </w:rPr>
+        <w:t xml:space="preserve">#&gt;  bit           4.0.4   2020-08-04 [1] CRAN (R 4.1.3)</w:t>
+      </w:r>
+      <w:r>
+        <w:br/>
+      </w:r>
+      <w:r>
+        <w:rPr>
+          <w:rStyle w:val="VerbatimChar"/>
+        </w:rPr>
+        <w:t xml:space="preserve">#&gt;  bit64         4.0.5   2020-08-30 [1] CRAN (R 4.1.3)</w:t>
+      </w:r>
+      <w:r>
+        <w:br/>
+      </w:r>
+      <w:r>
+        <w:rPr>
+          <w:rStyle w:val="VerbatimChar"/>
+        </w:rPr>
         <w:t xml:space="preserve">#&gt;  bookdown      0.26    2022-04-15 [1] CRAN (R 4.1.3)</w:t>
       </w:r>
       <w:r>
@@ -540,6 +1100,15 @@
         <w:rPr>
           <w:rStyle w:val="VerbatimChar"/>
         </w:rPr>
+        <w:t xml:space="preserve">#&gt;  broom         0.8.0   2022-04-13 [1] CRAN (R 4.1.3)</w:t>
+      </w:r>
+      <w:r>
+        <w:br/>
+      </w:r>
+      <w:r>
+        <w:rPr>
+          <w:rStyle w:val="VerbatimChar"/>
+        </w:rPr>
         <w:t xml:space="preserve">#&gt;  cachem        1.0.6   2021-08-19 [1] CRAN (R 4.1.3)</w:t>
       </w:r>
       <w:r>
@@ -558,6 +1127,15 @@
         <w:rPr>
           <w:rStyle w:val="VerbatimChar"/>
         </w:rPr>
+        <w:t xml:space="preserve">#&gt;  cellranger    1.1.0   2016-07-27 [1] CRAN (R 4.1.3)</w:t>
+      </w:r>
+      <w:r>
+        <w:br/>
+      </w:r>
+      <w:r>
+        <w:rPr>
+          <w:rStyle w:val="VerbatimChar"/>
+        </w:rPr>
         <w:t xml:space="preserve">#&gt;  cli           3.2.0   2022-02-14 [1] CRAN (R 4.1.3)</w:t>
       </w:r>
       <w:r>
@@ -567,6 +1145,15 @@
         <w:rPr>
           <w:rStyle w:val="VerbatimChar"/>
         </w:rPr>
+        <w:t xml:space="preserve">#&gt;  colorspace    2.0-3   2022-02-21 [1] CRAN (R 4.1.3)</w:t>
+      </w:r>
+      <w:r>
+        <w:br/>
+      </w:r>
+      <w:r>
+        <w:rPr>
+          <w:rStyle w:val="VerbatimChar"/>
+        </w:rPr>
         <w:t xml:space="preserve">#&gt;  crayon        1.5.1   2022-03-26 [1] CRAN (R 4.1.3)</w:t>
       </w:r>
       <w:r>
@@ -576,6 +1163,24 @@
         <w:rPr>
           <w:rStyle w:val="VerbatimChar"/>
         </w:rPr>
+        <w:t xml:space="preserve">#&gt;  DBI           1.1.2   2021-12-20 [1] CRAN (R 4.1.3)</w:t>
+      </w:r>
+      <w:r>
+        <w:br/>
+      </w:r>
+      <w:r>
+        <w:rPr>
+          <w:rStyle w:val="VerbatimChar"/>
+        </w:rPr>
+        <w:t xml:space="preserve">#&gt;  dbplyr        2.1.1   2021-04-06 [1] CRAN (R 4.1.3)</w:t>
+      </w:r>
+      <w:r>
+        <w:br/>
+      </w:r>
+      <w:r>
+        <w:rPr>
+          <w:rStyle w:val="VerbatimChar"/>
+        </w:rPr>
         <w:t xml:space="preserve">#&gt;  desc          1.4.1   2022-03-06 [1] CRAN (R 4.1.3)</w:t>
       </w:r>
       <w:r>
@@ -603,6 +1208,15 @@
         <w:rPr>
           <w:rStyle w:val="VerbatimChar"/>
         </w:rPr>
+        <w:t xml:space="preserve">#&gt;  dplyr       * 1.0.9   2022-04-28 [1] CRAN (R 4.1.3)</w:t>
+      </w:r>
+      <w:r>
+        <w:br/>
+      </w:r>
+      <w:r>
+        <w:rPr>
+          <w:rStyle w:val="VerbatimChar"/>
+        </w:rPr>
         <w:t xml:space="preserve">#&gt;  ellipsis      0.3.2   2021-04-29 [1] CRAN (R 4.1.3)</w:t>
       </w:r>
       <w:r>
@@ -621,6 +1235,24 @@
         <w:rPr>
           <w:rStyle w:val="VerbatimChar"/>
         </w:rPr>
+        <w:t xml:space="preserve">#&gt;  fansi         1.0.3   2022-03-24 [1] CRAN (R 4.1.3)</w:t>
+      </w:r>
+      <w:r>
+        <w:br/>
+      </w:r>
+      <w:r>
+        <w:rPr>
+          <w:rStyle w:val="VerbatimChar"/>
+        </w:rPr>
+        <w:t xml:space="preserve">#&gt;  farver        2.1.0   2021-02-28 [1] CRAN (R 4.1.3)</w:t>
+      </w:r>
+      <w:r>
+        <w:br/>
+      </w:r>
+      <w:r>
+        <w:rPr>
+          <w:rStyle w:val="VerbatimChar"/>
+        </w:rPr>
         <w:t xml:space="preserve">#&gt;  fastmap       1.1.0   2021-01-25 [1] CRAN (R 4.1.3)</w:t>
       </w:r>
       <w:r>
@@ -630,6 +1262,15 @@
         <w:rPr>
           <w:rStyle w:val="VerbatimChar"/>
         </w:rPr>
+        <w:t xml:space="preserve">#&gt;  forcats     * 0.5.1   2021-01-27 [1] CRAN (R 4.1.3)</w:t>
+      </w:r>
+      <w:r>
+        <w:br/>
+      </w:r>
+      <w:r>
+        <w:rPr>
+          <w:rStyle w:val="VerbatimChar"/>
+        </w:rPr>
         <w:t xml:space="preserve">#&gt;  fs            1.5.2   2021-12-08 [1] CRAN (R 4.1.3)</w:t>
       </w:r>
       <w:r>
@@ -639,6 +1280,24 @@
         <w:rPr>
           <w:rStyle w:val="VerbatimChar"/>
         </w:rPr>
+        <w:t xml:space="preserve">#&gt;  generics      0.1.2   2022-01-31 [1] CRAN (R 4.1.3)</w:t>
+      </w:r>
+      <w:r>
+        <w:br/>
+      </w:r>
+      <w:r>
+        <w:rPr>
+          <w:rStyle w:val="VerbatimChar"/>
+        </w:rPr>
+        <w:t xml:space="preserve">#&gt;  ggplot2     * 3.3.6   2022-05-03 [1] CRAN (R 4.1.3)</w:t>
+      </w:r>
+      <w:r>
+        <w:br/>
+      </w:r>
+      <w:r>
+        <w:rPr>
+          <w:rStyle w:val="VerbatimChar"/>
+        </w:rPr>
         <w:t xml:space="preserve">#&gt;  glue          1.6.2   2022-02-24 [1] CRAN (R 4.1.3)</w:t>
       </w:r>
       <w:r>
@@ -648,6 +1307,33 @@
         <w:rPr>
           <w:rStyle w:val="VerbatimChar"/>
         </w:rPr>
+        <w:t xml:space="preserve">#&gt;  gtable        0.3.0   2019-03-25 [1] CRAN (R 4.1.3)</w:t>
+      </w:r>
+      <w:r>
+        <w:br/>
+      </w:r>
+      <w:r>
+        <w:rPr>
+          <w:rStyle w:val="VerbatimChar"/>
+        </w:rPr>
+        <w:t xml:space="preserve">#&gt;  haven         2.5.0   2022-04-15 [1] CRAN (R 4.1.3)</w:t>
+      </w:r>
+      <w:r>
+        <w:br/>
+      </w:r>
+      <w:r>
+        <w:rPr>
+          <w:rStyle w:val="VerbatimChar"/>
+        </w:rPr>
+        <w:t xml:space="preserve">#&gt;  here          1.0.1   2020-12-13 [1] CRAN (R 4.1.3)</w:t>
+      </w:r>
+      <w:r>
+        <w:br/>
+      </w:r>
+      <w:r>
+        <w:rPr>
+          <w:rStyle w:val="VerbatimChar"/>
+        </w:rPr>
         <w:t xml:space="preserve">#&gt;  highr         0.9     2021-04-16 [1] CRAN (R 4.1.3)</w:t>
       </w:r>
       <w:r>
@@ -657,6 +1343,15 @@
         <w:rPr>
           <w:rStyle w:val="VerbatimChar"/>
         </w:rPr>
+        <w:t xml:space="preserve">#&gt;  hms           1.1.1   2021-09-26 [1] CRAN (R 4.1.3)</w:t>
+      </w:r>
+      <w:r>
+        <w:br/>
+      </w:r>
+      <w:r>
+        <w:rPr>
+          <w:rStyle w:val="VerbatimChar"/>
+        </w:rPr>
         <w:t xml:space="preserve">#&gt;  htmltools     0.5.2   2021-08-25 [1] CRAN (R 4.1.3)</w:t>
       </w:r>
       <w:r>
@@ -666,7 +1361,34 @@
         <w:rPr>
           <w:rStyle w:val="VerbatimChar"/>
         </w:rPr>
-        <w:t xml:space="preserve">#&gt;  knitr         1.39    2022-04-26 [1] CRAN (R 4.1.3)</w:t>
+        <w:t xml:space="preserve">#&gt;  httr          1.4.3   2022-05-04 [1] CRAN (R 4.1.3)</w:t>
+      </w:r>
+      <w:r>
+        <w:br/>
+      </w:r>
+      <w:r>
+        <w:rPr>
+          <w:rStyle w:val="VerbatimChar"/>
+        </w:rPr>
+        <w:t xml:space="preserve">#&gt;  jsonlite      1.8.0   2022-02-22 [1] CRAN (R 4.1.3)</w:t>
+      </w:r>
+      <w:r>
+        <w:br/>
+      </w:r>
+      <w:r>
+        <w:rPr>
+          <w:rStyle w:val="VerbatimChar"/>
+        </w:rPr>
+        <w:t xml:space="preserve">#&gt;  knitr       * 1.39    2022-04-26 [1] CRAN (R 4.1.3)</w:t>
+      </w:r>
+      <w:r>
+        <w:br/>
+      </w:r>
+      <w:r>
+        <w:rPr>
+          <w:rStyle w:val="VerbatimChar"/>
+        </w:rPr>
+        <w:t xml:space="preserve">#&gt;  labeling      0.4.2   2020-10-20 [1] CRAN (R 4.1.1)</w:t>
       </w:r>
       <w:r>
         <w:br/>
@@ -684,7 +1406,16 @@
         <w:rPr>
           <w:rStyle w:val="VerbatimChar"/>
         </w:rPr>
-        <w:t xml:space="preserve">#&gt;  magrittr      2.0.2   2022-01-26 [1] CRAN (R 4.1.3)</w:t>
+        <w:t xml:space="preserve">#&gt;  lubridate     1.8.0   2021-10-07 [1] CRAN (R 4.1.3)</w:t>
+      </w:r>
+      <w:r>
+        <w:br/>
+      </w:r>
+      <w:r>
+        <w:rPr>
+          <w:rStyle w:val="VerbatimChar"/>
+        </w:rPr>
+        <w:t xml:space="preserve">#&gt;  magrittr      2.0.3   2022-03-30 [1] CRAN (R 4.1.3)</w:t>
       </w:r>
       <w:r>
         <w:br/>
@@ -702,6 +1433,33 @@
         <w:rPr>
           <w:rStyle w:val="VerbatimChar"/>
         </w:rPr>
+        <w:t xml:space="preserve">#&gt;  modelr        0.1.8   2020-05-19 [1] CRAN (R 4.1.3)</w:t>
+      </w:r>
+      <w:r>
+        <w:br/>
+      </w:r>
+      <w:r>
+        <w:rPr>
+          <w:rStyle w:val="VerbatimChar"/>
+        </w:rPr>
+        <w:t xml:space="preserve">#&gt;  munsell       0.5.0   2018-06-12 [1] CRAN (R 4.1.3)</w:t>
+      </w:r>
+      <w:r>
+        <w:br/>
+      </w:r>
+      <w:r>
+        <w:rPr>
+          <w:rStyle w:val="VerbatimChar"/>
+        </w:rPr>
+        <w:t xml:space="preserve">#&gt;  pillar        1.7.0   2022-02-01 [1] CRAN (R 4.1.3)</w:t>
+      </w:r>
+      <w:r>
+        <w:br/>
+      </w:r>
+      <w:r>
+        <w:rPr>
+          <w:rStyle w:val="VerbatimChar"/>
+        </w:rPr>
         <w:t xml:space="preserve">#&gt;  pkgbuild      1.3.1   2021-12-20 [1] CRAN (R 4.1.3)</w:t>
       </w:r>
       <w:r>
@@ -711,6 +1469,15 @@
         <w:rPr>
           <w:rStyle w:val="VerbatimChar"/>
         </w:rPr>
+        <w:t xml:space="preserve">#&gt;  pkgconfig     2.0.3   2019-09-22 [1] CRAN (R 4.1.3)</w:t>
+      </w:r>
+      <w:r>
+        <w:br/>
+      </w:r>
+      <w:r>
+        <w:rPr>
+          <w:rStyle w:val="VerbatimChar"/>
+        </w:rPr>
         <w:t xml:space="preserve">#&gt;  pkgload       1.2.4   2021-11-30 [1] CRAN (R 4.1.3)</w:t>
       </w:r>
       <w:r>
@@ -747,7 +1514,7 @@
         <w:rPr>
           <w:rStyle w:val="VerbatimChar"/>
         </w:rPr>
-        <w:t xml:space="preserve">#&gt;  purrr         0.3.4   2020-04-17 [1] CRAN (R 4.1.3)</w:t>
+        <w:t xml:space="preserve">#&gt;  purrr       * 0.3.4   2020-04-17 [1] CRAN (R 4.1.3)</w:t>
       </w:r>
       <w:r>
         <w:br/>
@@ -765,6 +1532,24 @@
         <w:rPr>
           <w:rStyle w:val="VerbatimChar"/>
         </w:rPr>
+        <w:t xml:space="preserve">#&gt;  readr       * 2.1.2   2022-01-30 [1] CRAN (R 4.1.3)</w:t>
+      </w:r>
+      <w:r>
+        <w:br/>
+      </w:r>
+      <w:r>
+        <w:rPr>
+          <w:rStyle w:val="VerbatimChar"/>
+        </w:rPr>
+        <w:t xml:space="preserve">#&gt;  readxl        1.4.0   2022-03-28 [1] CRAN (R 4.1.3)</w:t>
+      </w:r>
+      <w:r>
+        <w:br/>
+      </w:r>
+      <w:r>
+        <w:rPr>
+          <w:rStyle w:val="VerbatimChar"/>
+        </w:rPr>
         <w:t xml:space="preserve">#&gt;  remotes       2.4.2   2021-11-30 [1] CRAN (R 4.1.3)</w:t>
       </w:r>
       <w:r>
@@ -774,6 +1559,15 @@
         <w:rPr>
           <w:rStyle w:val="VerbatimChar"/>
         </w:rPr>
+        <w:t xml:space="preserve">#&gt;  reprex        2.0.1   2021-08-05 [1] CRAN (R 4.1.3)</w:t>
+      </w:r>
+      <w:r>
+        <w:br/>
+      </w:r>
+      <w:r>
+        <w:rPr>
+          <w:rStyle w:val="VerbatimChar"/>
+        </w:rPr>
         <w:t xml:space="preserve">#&gt;  rlang         1.0.2   2022-03-04 [1] CRAN (R 4.1.3)</w:t>
       </w:r>
       <w:r>
@@ -810,6 +1604,24 @@
         <w:rPr>
           <w:rStyle w:val="VerbatimChar"/>
         </w:rPr>
+        <w:t xml:space="preserve">#&gt;  rvest         1.0.2   2021-10-16 [1] CRAN (R 4.1.3)</w:t>
+      </w:r>
+      <w:r>
+        <w:br/>
+      </w:r>
+      <w:r>
+        <w:rPr>
+          <w:rStyle w:val="VerbatimChar"/>
+        </w:rPr>
+        <w:t xml:space="preserve">#&gt;  scales        1.2.0   2022-04-13 [1] CRAN (R 4.1.3)</w:t>
+      </w:r>
+      <w:r>
+        <w:br/>
+      </w:r>
+      <w:r>
+        <w:rPr>
+          <w:rStyle w:val="VerbatimChar"/>
+        </w:rPr>
         <w:t xml:space="preserve">#&gt;  sessioninfo   1.2.2   2021-12-06 [1] CRAN (R 4.1.3)</w:t>
       </w:r>
       <w:r>
@@ -828,7 +1640,7 @@
         <w:rPr>
           <w:rStyle w:val="VerbatimChar"/>
         </w:rPr>
-        <w:t xml:space="preserve">#&gt;  stringr       1.4.0   2019-02-10 [1] CRAN (R 4.1.3)</w:t>
+        <w:t xml:space="preserve">#&gt;  stringr     * 1.4.0   2019-02-10 [1] CRAN (R 4.1.3)</w:t>
       </w:r>
       <w:r>
         <w:br/>
@@ -846,6 +1658,51 @@
         <w:rPr>
           <w:rStyle w:val="VerbatimChar"/>
         </w:rPr>
+        <w:t xml:space="preserve">#&gt;  tibble      * 3.1.7   2022-05-03 [1] CRAN (R 4.1.3)</w:t>
+      </w:r>
+      <w:r>
+        <w:br/>
+      </w:r>
+      <w:r>
+        <w:rPr>
+          <w:rStyle w:val="VerbatimChar"/>
+        </w:rPr>
+        <w:t xml:space="preserve">#&gt;  tidyr       * 1.2.0   2022-02-01 [1] CRAN (R 4.1.3)</w:t>
+      </w:r>
+      <w:r>
+        <w:br/>
+      </w:r>
+      <w:r>
+        <w:rPr>
+          <w:rStyle w:val="VerbatimChar"/>
+        </w:rPr>
+        <w:t xml:space="preserve">#&gt;  tidyselect    1.1.2   2022-02-21 [1] CRAN (R 4.1.3)</w:t>
+      </w:r>
+      <w:r>
+        <w:br/>
+      </w:r>
+      <w:r>
+        <w:rPr>
+          <w:rStyle w:val="VerbatimChar"/>
+        </w:rPr>
+        <w:t xml:space="preserve">#&gt;  tidyverse   * 1.3.1   2021-04-15 [1] CRAN (R 4.1.3)</w:t>
+      </w:r>
+      <w:r>
+        <w:br/>
+      </w:r>
+      <w:r>
+        <w:rPr>
+          <w:rStyle w:val="VerbatimChar"/>
+        </w:rPr>
+        <w:t xml:space="preserve">#&gt;  tzdb          0.3.0   2022-03-28 [1] CRAN (R 4.1.3)</w:t>
+      </w:r>
+      <w:r>
+        <w:br/>
+      </w:r>
+      <w:r>
+        <w:rPr>
+          <w:rStyle w:val="VerbatimChar"/>
+        </w:rPr>
         <w:t xml:space="preserve">#&gt;  usethis       2.1.5   2021-12-09 [1] CRAN (R 4.1.3)</w:t>
       </w:r>
       <w:r>
@@ -855,6 +1712,33 @@
         <w:rPr>
           <w:rStyle w:val="VerbatimChar"/>
         </w:rPr>
+        <w:t xml:space="preserve">#&gt;  utf8          1.2.2   2021-07-24 [1] CRAN (R 4.1.3)</w:t>
+      </w:r>
+      <w:r>
+        <w:br/>
+      </w:r>
+      <w:r>
+        <w:rPr>
+          <w:rStyle w:val="VerbatimChar"/>
+        </w:rPr>
+        <w:t xml:space="preserve">#&gt;  vctrs         0.4.1   2022-04-13 [1] CRAN (R 4.1.3)</w:t>
+      </w:r>
+      <w:r>
+        <w:br/>
+      </w:r>
+      <w:r>
+        <w:rPr>
+          <w:rStyle w:val="VerbatimChar"/>
+        </w:rPr>
+        <w:t xml:space="preserve">#&gt;  vroom         1.5.7   2021-11-30 [1] CRAN (R 4.1.3)</w:t>
+      </w:r>
+      <w:r>
+        <w:br/>
+      </w:r>
+      <w:r>
+        <w:rPr>
+          <w:rStyle w:val="VerbatimChar"/>
+        </w:rPr>
         <w:t xml:space="preserve">#&gt;  withr         2.5.0   2022-03-03 [1] CRAN (R 4.1.3)</w:t>
       </w:r>
       <w:r>
@@ -865,6 +1749,15 @@
           <w:rStyle w:val="VerbatimChar"/>
         </w:rPr>
         <w:t xml:space="preserve">#&gt;  xfun          0.31    2022-05-10 [1] CRAN (R 4.1.3)</w:t>
+      </w:r>
+      <w:r>
+        <w:br/>
+      </w:r>
+      <w:r>
+        <w:rPr>
+          <w:rStyle w:val="VerbatimChar"/>
+        </w:rPr>
+        <w:t xml:space="preserve">#&gt;  xml2          1.3.3   2021-11-30 [1] CRAN (R 4.1.3)</w:t>
       </w:r>
       <w:r>
         <w:br/>
@@ -937,29 +1830,29 @@
         <w:rPr>
           <w:rStyle w:val="VerbatimChar"/>
         </w:rPr>
-        <w:t xml:space="preserve">#&gt; Local:    main C:/Users/Youssef/OneDrive/Bureau/Lithic_description</w:t>
-      </w:r>
-      <w:r>
-        <w:br/>
-      </w:r>
-      <w:r>
-        <w:rPr>
-          <w:rStyle w:val="VerbatimChar"/>
-        </w:rPr>
-        <w:t xml:space="preserve">#&gt; Remote:   main @ origin (https://github.com/YDjellal1/Lithic_description.git)</w:t>
-      </w:r>
-      <w:r>
-        <w:br/>
-      </w:r>
-      <w:r>
-        <w:rPr>
-          <w:rStyle w:val="VerbatimChar"/>
-        </w:rPr>
-        <w:t xml:space="preserve">#&gt; Head:     [06b06c4] 2022-05-12: Lithic_descrption_FirstVersion</w:t>
+        <w:t xml:space="preserve">#&gt; Local:    main C:/Users/Youssef/OneDrive/Bureau/ClassRstudio/ClassRstudio</w:t>
+      </w:r>
+      <w:r>
+        <w:br/>
+      </w:r>
+      <w:r>
+        <w:rPr>
+          <w:rStyle w:val="VerbatimChar"/>
+        </w:rPr>
+        <w:t xml:space="preserve">#&gt; Remote:   main @ origin (https://github.com/YDjellal1/ClassRstudio.git)</w:t>
+      </w:r>
+      <w:r>
+        <w:br/>
+      </w:r>
+      <w:r>
+        <w:rPr>
+          <w:rStyle w:val="VerbatimChar"/>
+        </w:rPr>
+        <w:t xml:space="preserve">#&gt; Head:     [2adb17a] 2022-05-19: second</w:t>
       </w:r>
     </w:p>
-    <w:bookmarkEnd w:id="33"/>
-    <w:bookmarkEnd w:id="34"/>
+    <w:bookmarkEnd w:id="36"/>
+    <w:bookmarkEnd w:id="37"/>
     <w:sectPr>
       <w:pgSz w:h="15840" w:w="12240"/>
       <w:pgMar w:bottom="1440" w:footer="720" w:gutter="0" w:header="720" w:left="1440" w:right="1440" w:top="1440"/>

</xml_diff>